<commit_message>
some changes on the way it gets the simplefields
</commit_message>
<xml_diff>
--- a/OpenXMLMailMergeTest/doc/BIND.docx
+++ b/OpenXMLMailMergeTest/doc/BIND.docx
@@ -87,8 +87,12 @@
       </w:fldSimple>
     </w:p>
     <w:sectPr>
-      <w:headerReference w:type="default" r:id="rId7"/>
-      <w:footerReference w:type="default" r:id="rId8"/>
+      <w:headerReference w:type="even" r:id="rId7"/>
+      <w:headerReference w:type="default" r:id="rId8"/>
+      <w:footerReference w:type="even" r:id="rId9"/>
+      <w:footerReference w:type="default" r:id="rId10"/>
+      <w:headerReference w:type="first" r:id="rId11"/>
+      <w:footerReference w:type="first" r:id="rId12"/>
       <w:pgSz w:w="11906" w:h="16838"/>
       <w:pgMar w:top="1417" w:right="1701" w:bottom="1417" w:left="1701" w:header="708" w:footer="708" w:gutter="0"/>
       <w:cols w:space="708"/>
@@ -127,6 +131,16 @@
 <w:ftr xmlns:ve="http://schemas.openxmlformats.org/markup-compatibility/2006" xmlns:o="urn:schemas-microsoft-com:office:office" xmlns:r="http://schemas.openxmlformats.org/officeDocument/2006/relationships" xmlns:m="http://schemas.openxmlformats.org/officeDocument/2006/math" xmlns:v="urn:schemas-microsoft-com:vml" xmlns:wp="http://schemas.openxmlformats.org/drawingml/2006/wordprocessingDrawing" xmlns:w10="urn:schemas-microsoft-com:office:word" xmlns:w="http://schemas.openxmlformats.org/wordprocessingml/2006/main" xmlns:wne="http://schemas.microsoft.com/office/word/2006/wordml">
   <w:p>
     <w:pPr>
+      <w:pStyle w:val="Rodap"/>
+    </w:pPr>
+  </w:p>
+</w:ftr>
+</file>
+
+<file path=word/footer2.xml><?xml version="1.0" encoding="utf-8"?>
+<w:ftr xmlns:ve="http://schemas.openxmlformats.org/markup-compatibility/2006" xmlns:o="urn:schemas-microsoft-com:office:office" xmlns:r="http://schemas.openxmlformats.org/officeDocument/2006/relationships" xmlns:m="http://schemas.openxmlformats.org/officeDocument/2006/math" xmlns:v="urn:schemas-microsoft-com:vml" xmlns:wp="http://schemas.openxmlformats.org/drawingml/2006/wordprocessingDrawing" xmlns:w10="urn:schemas-microsoft-com:office:word" xmlns:w="http://schemas.openxmlformats.org/wordprocessingml/2006/main" xmlns:wne="http://schemas.microsoft.com/office/word/2006/wordml">
+  <w:p>
+    <w:pPr>
       <w:pStyle w:val="Cabealho"/>
       <w:jc w:val="right"/>
     </w:pPr>
@@ -156,6 +170,16 @@
 </w:ftr>
 </file>
 
+<file path=word/footer3.xml><?xml version="1.0" encoding="utf-8"?>
+<w:ftr xmlns:ve="http://schemas.openxmlformats.org/markup-compatibility/2006" xmlns:o="urn:schemas-microsoft-com:office:office" xmlns:r="http://schemas.openxmlformats.org/officeDocument/2006/relationships" xmlns:m="http://schemas.openxmlformats.org/officeDocument/2006/math" xmlns:v="urn:schemas-microsoft-com:vml" xmlns:wp="http://schemas.openxmlformats.org/drawingml/2006/wordprocessingDrawing" xmlns:w10="urn:schemas-microsoft-com:office:word" xmlns:w="http://schemas.openxmlformats.org/wordprocessingml/2006/main" xmlns:wne="http://schemas.microsoft.com/office/word/2006/wordml">
+  <w:p>
+    <w:pPr>
+      <w:pStyle w:val="Rodap"/>
+    </w:pPr>
+  </w:p>
+</w:ftr>
+</file>
+
 <file path=word/footnotes.xml><?xml version="1.0" encoding="utf-8"?>
 <w:footnotes xmlns:ve="http://schemas.openxmlformats.org/markup-compatibility/2006" xmlns:o="urn:schemas-microsoft-com:office:office" xmlns:r="http://schemas.openxmlformats.org/officeDocument/2006/relationships" xmlns:m="http://schemas.openxmlformats.org/officeDocument/2006/math" xmlns:v="urn:schemas-microsoft-com:vml" xmlns:wp="http://schemas.openxmlformats.org/drawingml/2006/wordprocessingDrawing" xmlns:w10="urn:schemas-microsoft-com:office:word" xmlns:w="http://schemas.openxmlformats.org/wordprocessingml/2006/main" xmlns:wne="http://schemas.microsoft.com/office/word/2006/wordml">
   <w:footnote w:type="separator" w:id="0">
@@ -186,6 +210,16 @@
   <w:p>
     <w:pPr>
       <w:pStyle w:val="Cabealho"/>
+    </w:pPr>
+  </w:p>
+</w:hdr>
+</file>
+
+<file path=word/header2.xml><?xml version="1.0" encoding="utf-8"?>
+<w:hdr xmlns:ve="http://schemas.openxmlformats.org/markup-compatibility/2006" xmlns:o="urn:schemas-microsoft-com:office:office" xmlns:r="http://schemas.openxmlformats.org/officeDocument/2006/relationships" xmlns:m="http://schemas.openxmlformats.org/officeDocument/2006/math" xmlns:v="urn:schemas-microsoft-com:vml" xmlns:wp="http://schemas.openxmlformats.org/drawingml/2006/wordprocessingDrawing" xmlns:w10="urn:schemas-microsoft-com:office:word" xmlns:w="http://schemas.openxmlformats.org/wordprocessingml/2006/main" xmlns:wne="http://schemas.microsoft.com/office/word/2006/wordml">
+  <w:p>
+    <w:pPr>
+      <w:jc w:val="center"/>
     </w:pPr>
     <w:fldSimple w:instr=" MERGEFIELD  HEADER \m  \* MERGEFORMAT ">
       <w:r>
@@ -206,7 +240,30 @@
         <w:t>«IMG»</w:t>
       </w:r>
     </w:fldSimple>
+    <w:fldSimple w:instr=" MERGEFIELD  BIND \m  \* MERGEFORMAT ">
+      <w:r>
+        <w:rPr>
+          <w:noProof/>
+        </w:rPr>
+        <w:t>«BIND»</w:t>
+      </w:r>
+    </w:fldSimple>
   </w:p>
+  <w:p>
+    <w:pPr>
+      <w:pStyle w:val="Cabealho"/>
+    </w:pPr>
+  </w:p>
+  <w:p>
+    <w:pPr>
+      <w:pStyle w:val="Cabealho"/>
+    </w:pPr>
+  </w:p>
+</w:hdr>
+</file>
+
+<file path=word/header3.xml><?xml version="1.0" encoding="utf-8"?>
+<w:hdr xmlns:ve="http://schemas.openxmlformats.org/markup-compatibility/2006" xmlns:o="urn:schemas-microsoft-com:office:office" xmlns:r="http://schemas.openxmlformats.org/officeDocument/2006/relationships" xmlns:m="http://schemas.openxmlformats.org/officeDocument/2006/math" xmlns:v="urn:schemas-microsoft-com:vml" xmlns:wp="http://schemas.openxmlformats.org/drawingml/2006/wordprocessingDrawing" xmlns:w10="urn:schemas-microsoft-com:office:word" xmlns:w="http://schemas.openxmlformats.org/wordprocessingml/2006/main" xmlns:wne="http://schemas.microsoft.com/office/word/2006/wordml">
   <w:p>
     <w:pPr>
       <w:pStyle w:val="Cabealho"/>

</xml_diff>